<commit_message>
Updating the latest version
Updating the latest version. There may be so many changes related to some dummy applications for practice.
</commit_message>
<xml_diff>
--- a/documentation/Version 2 - Running Log.docx
+++ b/documentation/Version 2 - Running Log.docx
@@ -14,6 +14,9 @@
         </w:pBdr>
       </w:pPr>
       <w:r>
+        <w:rPr>
+          <w:noProof/>
+        </w:rPr>
         <w:drawing>
           <wp:inline distT="0" distB="0" distL="0" distR="0" wp14:anchorId="65E11B1D" wp14:editId="243593F6">
             <wp:extent cx="6609080" cy="3472280"/>
@@ -60,6 +63,9 @@
     </w:p>
     <w:p>
       <w:r>
+        <w:rPr>
+          <w:noProof/>
+        </w:rPr>
         <w:drawing>
           <wp:inline distT="0" distB="0" distL="0" distR="0" wp14:anchorId="5BB17848" wp14:editId="341D7C93">
             <wp:extent cx="7589641" cy="1899920"/>
@@ -105,6 +111,9 @@
         </w:pBdr>
       </w:pPr>
       <w:r>
+        <w:rPr>
+          <w:noProof/>
+        </w:rPr>
         <w:drawing>
           <wp:inline distT="0" distB="0" distL="0" distR="0" wp14:anchorId="6B422BD6" wp14:editId="06D97DE8">
             <wp:extent cx="7457440" cy="1882239"/>
@@ -142,8 +151,12 @@
         </w:drawing>
       </w:r>
     </w:p>
+    <w:p/>
     <w:p>
       <w:r>
+        <w:rPr>
+          <w:noProof/>
+        </w:rPr>
         <w:lastRenderedPageBreak/>
         <w:drawing>
           <wp:inline distT="0" distB="0" distL="0" distR="0" wp14:anchorId="68AC36A6" wp14:editId="69B1CFA6">
@@ -182,6 +195,128 @@
         </w:drawing>
       </w:r>
     </w:p>
+    <w:p/>
+    <w:p>
+      <w:r>
+        <w:drawing>
+          <wp:inline distT="0" distB="0" distL="0" distR="0" wp14:anchorId="2FC72E5A" wp14:editId="074A0366">
+            <wp:extent cx="5943600" cy="2507615"/>
+            <wp:effectExtent l="0" t="0" r="0" b="6985"/>
+            <wp:docPr id="50155601" name="Picture 1"/>
+            <wp:cNvGraphicFramePr>
+              <a:graphicFrameLocks xmlns:a="http://schemas.openxmlformats.org/drawingml/2006/main" noChangeAspect="1"/>
+            </wp:cNvGraphicFramePr>
+            <a:graphic xmlns:a="http://schemas.openxmlformats.org/drawingml/2006/main">
+              <a:graphicData uri="http://schemas.openxmlformats.org/drawingml/2006/picture">
+                <pic:pic xmlns:pic="http://schemas.openxmlformats.org/drawingml/2006/picture">
+                  <pic:nvPicPr>
+                    <pic:cNvPr id="50155601" name=""/>
+                    <pic:cNvPicPr/>
+                  </pic:nvPicPr>
+                  <pic:blipFill>
+                    <a:blip r:embed="rId8"/>
+                    <a:stretch>
+                      <a:fillRect/>
+                    </a:stretch>
+                  </pic:blipFill>
+                  <pic:spPr>
+                    <a:xfrm>
+                      <a:off x="0" y="0"/>
+                      <a:ext cx="5943600" cy="2507615"/>
+                    </a:xfrm>
+                    <a:prstGeom prst="rect">
+                      <a:avLst/>
+                    </a:prstGeom>
+                  </pic:spPr>
+                </pic:pic>
+              </a:graphicData>
+            </a:graphic>
+          </wp:inline>
+        </w:drawing>
+      </w:r>
+    </w:p>
+    <w:p/>
+    <w:p>
+      <w:r>
+        <w:drawing>
+          <wp:inline distT="0" distB="0" distL="0" distR="0" wp14:anchorId="7267080B" wp14:editId="2C0FA1F7">
+            <wp:extent cx="7680960" cy="4277360"/>
+            <wp:effectExtent l="0" t="0" r="0" b="8890"/>
+            <wp:docPr id="624691320" name="Picture 1"/>
+            <wp:cNvGraphicFramePr>
+              <a:graphicFrameLocks xmlns:a="http://schemas.openxmlformats.org/drawingml/2006/main" noChangeAspect="1"/>
+            </wp:cNvGraphicFramePr>
+            <a:graphic xmlns:a="http://schemas.openxmlformats.org/drawingml/2006/main">
+              <a:graphicData uri="http://schemas.openxmlformats.org/drawingml/2006/picture">
+                <pic:pic xmlns:pic="http://schemas.openxmlformats.org/drawingml/2006/picture">
+                  <pic:nvPicPr>
+                    <pic:cNvPr id="624691320" name=""/>
+                    <pic:cNvPicPr/>
+                  </pic:nvPicPr>
+                  <pic:blipFill>
+                    <a:blip r:embed="rId9"/>
+                    <a:stretch>
+                      <a:fillRect/>
+                    </a:stretch>
+                  </pic:blipFill>
+                  <pic:spPr>
+                    <a:xfrm>
+                      <a:off x="0" y="0"/>
+                      <a:ext cx="7680960" cy="4277360"/>
+                    </a:xfrm>
+                    <a:prstGeom prst="rect">
+                      <a:avLst/>
+                    </a:prstGeom>
+                  </pic:spPr>
+                </pic:pic>
+              </a:graphicData>
+            </a:graphic>
+          </wp:inline>
+        </w:drawing>
+      </w:r>
+    </w:p>
+    <w:p/>
+    <w:p>
+      <w:r>
+        <w:drawing>
+          <wp:inline distT="0" distB="0" distL="0" distR="0" wp14:anchorId="36A59629" wp14:editId="676581E6">
+            <wp:extent cx="7680960" cy="4481195"/>
+            <wp:effectExtent l="0" t="0" r="0" b="0"/>
+            <wp:docPr id="1621748933" name="Picture 1"/>
+            <wp:cNvGraphicFramePr>
+              <a:graphicFrameLocks xmlns:a="http://schemas.openxmlformats.org/drawingml/2006/main" noChangeAspect="1"/>
+            </wp:cNvGraphicFramePr>
+            <a:graphic xmlns:a="http://schemas.openxmlformats.org/drawingml/2006/main">
+              <a:graphicData uri="http://schemas.openxmlformats.org/drawingml/2006/picture">
+                <pic:pic xmlns:pic="http://schemas.openxmlformats.org/drawingml/2006/picture">
+                  <pic:nvPicPr>
+                    <pic:cNvPr id="1621748933" name=""/>
+                    <pic:cNvPicPr/>
+                  </pic:nvPicPr>
+                  <pic:blipFill>
+                    <a:blip r:embed="rId10"/>
+                    <a:stretch>
+                      <a:fillRect/>
+                    </a:stretch>
+                  </pic:blipFill>
+                  <pic:spPr>
+                    <a:xfrm>
+                      <a:off x="0" y="0"/>
+                      <a:ext cx="7680960" cy="4481195"/>
+                    </a:xfrm>
+                    <a:prstGeom prst="rect">
+                      <a:avLst/>
+                    </a:prstGeom>
+                  </pic:spPr>
+                </pic:pic>
+              </a:graphicData>
+            </a:graphic>
+          </wp:inline>
+        </w:drawing>
+      </w:r>
+    </w:p>
+    <w:p/>
+    <w:p/>
     <w:sectPr>
       <w:pgSz w:w="12240" w:h="15840"/>
       <w:pgMar w:top="288" w:right="0" w:bottom="144" w:left="144" w:header="720" w:footer="720" w:gutter="0"/>

</xml_diff>